<commit_message>
Instalação dos arquivos base do sistema
</commit_message>
<xml_diff>
--- a/repertorio/Doc  DE CONTRATO/Contrato de Construção do site Nise Doces e Delícias/CONTRATO DE WEB SITE ENTRE PESSOAS JURÍDICAS.docx
+++ b/repertorio/Doc  DE CONTRATO/Contrato de Construção do site Nise Doces e Delícias/CONTRATO DE WEB SITE ENTRE PESSOAS JURÍDICAS.docx
@@ -478,15 +478,13 @@
         </w:rPr>
         <w:t xml:space="preserve"> (Nome do Contratante), (Nacionalidade), (Estado Civil), (Profissão), Carteira de Identidade nº (</w:t>
       </w:r>
-      <w:proofErr w:type="spellStart"/>
-      <w:r>
-        <w:rPr>
-          <w:rFonts w:eastAsia="Times New Roman" w:cs="Times New Roman"/>
-          <w:lang w:eastAsia="pt-BR"/>
-        </w:rPr>
-        <w:t>xxx</w:t>
-      </w:r>
-      <w:proofErr w:type="spellEnd"/>
+      <w:r>
+        <w:rPr>
+          <w:rFonts w:eastAsia="Times New Roman" w:cs="Times New Roman"/>
+          <w:lang w:eastAsia="pt-BR"/>
+        </w:rPr>
+        <w:t>____________________</w:t>
+      </w:r>
       <w:r>
         <w:rPr>
           <w:rFonts w:eastAsia="Times New Roman" w:cs="Times New Roman"/>
@@ -494,15 +492,13 @@
         </w:rPr>
         <w:t>), C.P.F. nº (</w:t>
       </w:r>
-      <w:proofErr w:type="spellStart"/>
-      <w:r>
-        <w:rPr>
-          <w:rFonts w:eastAsia="Times New Roman" w:cs="Times New Roman"/>
-          <w:lang w:eastAsia="pt-BR"/>
-        </w:rPr>
-        <w:t>xxx</w:t>
-      </w:r>
-      <w:proofErr w:type="spellEnd"/>
+      <w:r>
+        <w:rPr>
+          <w:rFonts w:eastAsia="Times New Roman" w:cs="Times New Roman"/>
+          <w:lang w:eastAsia="pt-BR"/>
+        </w:rPr>
+        <w:t>____________________</w:t>
+      </w:r>
       <w:r>
         <w:rPr>
           <w:rFonts w:eastAsia="Times New Roman" w:cs="Times New Roman"/>
@@ -510,15 +506,13 @@
         </w:rPr>
         <w:t>), residente e domiciliado na Rua (</w:t>
       </w:r>
-      <w:proofErr w:type="spellStart"/>
-      <w:r>
-        <w:rPr>
-          <w:rFonts w:eastAsia="Times New Roman" w:cs="Times New Roman"/>
-          <w:lang w:eastAsia="pt-BR"/>
-        </w:rPr>
-        <w:t>xxx</w:t>
-      </w:r>
-      <w:proofErr w:type="spellEnd"/>
+      <w:r>
+        <w:rPr>
+          <w:rFonts w:eastAsia="Times New Roman" w:cs="Times New Roman"/>
+          <w:lang w:eastAsia="pt-BR"/>
+        </w:rPr>
+        <w:t>______________________________</w:t>
+      </w:r>
       <w:r>
         <w:rPr>
           <w:rFonts w:eastAsia="Times New Roman" w:cs="Times New Roman"/>
@@ -526,15 +520,13 @@
         </w:rPr>
         <w:t>), nº (</w:t>
       </w:r>
-      <w:proofErr w:type="spellStart"/>
-      <w:r>
-        <w:rPr>
-          <w:rFonts w:eastAsia="Times New Roman" w:cs="Times New Roman"/>
-          <w:lang w:eastAsia="pt-BR"/>
-        </w:rPr>
-        <w:t>xxx</w:t>
-      </w:r>
-      <w:proofErr w:type="spellEnd"/>
+      <w:r>
+        <w:rPr>
+          <w:rFonts w:eastAsia="Times New Roman" w:cs="Times New Roman"/>
+          <w:lang w:eastAsia="pt-BR"/>
+        </w:rPr>
+        <w:t>____________</w:t>
+      </w:r>
       <w:r>
         <w:rPr>
           <w:rFonts w:eastAsia="Times New Roman" w:cs="Times New Roman"/>
@@ -542,15 +534,13 @@
         </w:rPr>
         <w:t>), bairro (</w:t>
       </w:r>
-      <w:proofErr w:type="spellStart"/>
-      <w:r>
-        <w:rPr>
-          <w:rFonts w:eastAsia="Times New Roman" w:cs="Times New Roman"/>
-          <w:lang w:eastAsia="pt-BR"/>
-        </w:rPr>
-        <w:t>xxx</w:t>
-      </w:r>
-      <w:proofErr w:type="spellEnd"/>
+      <w:r>
+        <w:rPr>
+          <w:rFonts w:eastAsia="Times New Roman" w:cs="Times New Roman"/>
+          <w:lang w:eastAsia="pt-BR"/>
+        </w:rPr>
+        <w:t>___________________________</w:t>
+      </w:r>
       <w:r>
         <w:rPr>
           <w:rFonts w:eastAsia="Times New Roman" w:cs="Times New Roman"/>
@@ -558,31 +548,27 @@
         </w:rPr>
         <w:t xml:space="preserve">), </w:t>
       </w:r>
-      <w:proofErr w:type="spellStart"/>
-      <w:r>
-        <w:rPr>
-          <w:rFonts w:eastAsia="Times New Roman" w:cs="Times New Roman"/>
-          <w:lang w:eastAsia="pt-BR"/>
-        </w:rPr>
-        <w:t>Cep</w:t>
-      </w:r>
-      <w:proofErr w:type="spellEnd"/>
-      <w:r>
-        <w:rPr>
-          <w:rFonts w:eastAsia="Times New Roman" w:cs="Times New Roman"/>
-          <w:lang w:eastAsia="pt-BR"/>
-        </w:rPr>
-        <w:t xml:space="preserve"> (</w:t>
-      </w:r>
-      <w:proofErr w:type="spellStart"/>
-      <w:r>
-        <w:rPr>
-          <w:rFonts w:eastAsia="Times New Roman" w:cs="Times New Roman"/>
-          <w:lang w:eastAsia="pt-BR"/>
-        </w:rPr>
-        <w:t>xxx</w:t>
-      </w:r>
-      <w:proofErr w:type="spellEnd"/>
+      <w:r>
+        <w:rPr>
+          <w:rFonts w:eastAsia="Times New Roman" w:cs="Times New Roman"/>
+          <w:lang w:eastAsia="pt-BR"/>
+        </w:rPr>
+        <w:t xml:space="preserve">CEP </w:t>
+      </w:r>
+      <w:r>
+        <w:rPr>
+          <w:rFonts w:eastAsia="Times New Roman" w:cs="Times New Roman"/>
+          <w:lang w:eastAsia="pt-BR"/>
+        </w:rPr>
+        <w:t>(</w:t>
+      </w:r>
+      <w:r>
+        <w:rPr>
+          <w:rFonts w:eastAsia="Times New Roman" w:cs="Times New Roman"/>
+          <w:lang w:eastAsia="pt-BR"/>
+        </w:rPr>
+        <w:t>_________________</w:t>
+      </w:r>
       <w:r>
         <w:rPr>
           <w:rFonts w:eastAsia="Times New Roman" w:cs="Times New Roman"/>
@@ -590,15 +576,13 @@
         </w:rPr>
         <w:t>), Cidade (</w:t>
       </w:r>
-      <w:proofErr w:type="spellStart"/>
-      <w:r>
-        <w:rPr>
-          <w:rFonts w:eastAsia="Times New Roman" w:cs="Times New Roman"/>
-          <w:lang w:eastAsia="pt-BR"/>
-        </w:rPr>
-        <w:t>xxx</w:t>
-      </w:r>
-      <w:proofErr w:type="spellEnd"/>
+      <w:r>
+        <w:rPr>
+          <w:rFonts w:eastAsia="Times New Roman" w:cs="Times New Roman"/>
+          <w:lang w:eastAsia="pt-BR"/>
+        </w:rPr>
+        <w:t>_________________</w:t>
+      </w:r>
       <w:r>
         <w:rPr>
           <w:rFonts w:eastAsia="Times New Roman" w:cs="Times New Roman"/>
@@ -606,15 +590,13 @@
         </w:rPr>
         <w:t>), no Estado (</w:t>
       </w:r>
-      <w:proofErr w:type="spellStart"/>
-      <w:r>
-        <w:rPr>
-          <w:rFonts w:eastAsia="Times New Roman" w:cs="Times New Roman"/>
-          <w:lang w:eastAsia="pt-BR"/>
-        </w:rPr>
-        <w:t>xxx</w:t>
-      </w:r>
-      <w:proofErr w:type="spellEnd"/>
+      <w:r>
+        <w:rPr>
+          <w:rFonts w:eastAsia="Times New Roman" w:cs="Times New Roman"/>
+          <w:lang w:eastAsia="pt-BR"/>
+        </w:rPr>
+        <w:t>___________________</w:t>
+      </w:r>
       <w:r>
         <w:rPr>
           <w:rFonts w:eastAsia="Times New Roman" w:cs="Times New Roman"/>
@@ -759,7 +741,16 @@
           <w:rFonts w:eastAsia="Times New Roman" w:cs="Times New Roman"/>
           <w:lang w:eastAsia="pt-BR"/>
         </w:rPr>
-        <w:t xml:space="preserve">, e no Cadastro Estadual sob o nº </w:t>
+        <w:t>, e no Cadastro Est</w:t>
+      </w:r>
+      <w:bookmarkStart w:id="0" w:name="_GoBack"/>
+      <w:bookmarkEnd w:id="0"/>
+      <w:r>
+        <w:rPr>
+          <w:rFonts w:eastAsia="Times New Roman" w:cs="Times New Roman"/>
+          <w:lang w:eastAsia="pt-BR"/>
+        </w:rPr>
+        <w:t xml:space="preserve">adual sob o nº </w:t>
       </w:r>
       <w:r>
         <w:rPr>
@@ -1818,6 +1809,7 @@
           <w:szCs w:val="24"/>
           <w:lang w:eastAsia="pt-BR"/>
         </w:rPr>
+        <w:lastRenderedPageBreak/>
         <w:t>Facebook</w:t>
       </w:r>
       <w:proofErr w:type="spellEnd"/>
@@ -1844,7 +1836,6 @@
           <w:szCs w:val="24"/>
           <w:lang w:eastAsia="pt-BR"/>
         </w:rPr>
-        <w:lastRenderedPageBreak/>
         <w:t>Twitter</w:t>
       </w:r>
       <w:proofErr w:type="spellEnd"/>
@@ -3542,7 +3533,24 @@
           <w:szCs w:val="24"/>
           <w:lang w:eastAsia="pt-BR"/>
         </w:rPr>
-        <w:t xml:space="preserve"> o valor total de R$ 2.400,00, obedecendo as condições de pagamento abaixo citadas:</w:t>
+        <w:t xml:space="preserve"> o valor total de R$ </w:t>
+      </w:r>
+      <w:r>
+        <w:rPr>
+          <w:rFonts w:eastAsia="Times New Roman" w:cs="Times New Roman"/>
+          <w:b/>
+          <w:szCs w:val="24"/>
+          <w:lang w:eastAsia="pt-BR"/>
+        </w:rPr>
+        <w:t>2.400,00</w:t>
+      </w:r>
+      <w:r>
+        <w:rPr>
+          <w:rFonts w:eastAsia="Times New Roman" w:cs="Times New Roman"/>
+          <w:szCs w:val="24"/>
+          <w:lang w:eastAsia="pt-BR"/>
+        </w:rPr>
+        <w:t>, obedecendo as condições de pagamento abaixo citadas:</w:t>
       </w:r>
     </w:p>
     <w:p>
@@ -3610,30 +3618,8 @@
           <w:szCs w:val="24"/>
           <w:lang w:eastAsia="pt-BR"/>
         </w:rPr>
-        <w:t>Valor total</w:t>
-      </w:r>
-      <w:r>
-        <w:rPr>
-          <w:rFonts w:eastAsia="Times New Roman" w:cs="Times New Roman"/>
-          <w:b/>
-          <w:iCs/>
-          <w:szCs w:val="24"/>
-          <w:lang w:eastAsia="pt-BR"/>
-        </w:rPr>
-        <w:t xml:space="preserve"> a vista</w:t>
-      </w:r>
-      <w:r>
-        <w:rPr>
-          <w:rFonts w:eastAsia="Times New Roman" w:cs="Times New Roman"/>
-          <w:b/>
-          <w:iCs/>
-          <w:szCs w:val="24"/>
-          <w:lang w:eastAsia="pt-BR"/>
-        </w:rPr>
-        <w:t>: R$ 2.400,00</w:t>
-      </w:r>
-      <w:bookmarkStart w:id="0" w:name="_GoBack"/>
-      <w:bookmarkEnd w:id="0"/>
+        <w:t>Valor total: 2.400,00</w:t>
+      </w:r>
     </w:p>
     <w:p>
       <w:pPr>
@@ -3641,6 +3627,7 @@
         <w:jc w:val="both"/>
         <w:rPr>
           <w:rFonts w:eastAsia="Times New Roman" w:cs="Times New Roman"/>
+          <w:b/>
           <w:iCs/>
           <w:szCs w:val="24"/>
           <w:lang w:eastAsia="pt-BR"/>
@@ -3653,6 +3640,7 @@
         <w:jc w:val="both"/>
         <w:rPr>
           <w:rFonts w:eastAsia="Times New Roman" w:cs="Times New Roman"/>
+          <w:b/>
           <w:iCs/>
           <w:szCs w:val="24"/>
           <w:lang w:eastAsia="pt-BR"/>
@@ -3661,20 +3649,82 @@
       <w:r>
         <w:rPr>
           <w:rFonts w:eastAsia="Times New Roman" w:cs="Times New Roman"/>
+          <w:b/>
           <w:iCs/>
           <w:szCs w:val="24"/>
           <w:lang w:eastAsia="pt-BR"/>
         </w:rPr>
-        <w:t>Valor total a prazo: R$</w:t>
-      </w:r>
-      <w:r>
-        <w:rPr>
-          <w:rFonts w:eastAsia="Times New Roman" w:cs="Times New Roman"/>
+        <w:t>Valor total</w:t>
+      </w:r>
+      <w:r>
+        <w:rPr>
+          <w:rFonts w:eastAsia="Times New Roman" w:cs="Times New Roman"/>
+          <w:b/>
           <w:iCs/>
           <w:szCs w:val="24"/>
           <w:lang w:eastAsia="pt-BR"/>
         </w:rPr>
-        <w:t xml:space="preserve"> </w:t>
+        <w:t xml:space="preserve"> a vista</w:t>
+      </w:r>
+      <w:r>
+        <w:rPr>
+          <w:rFonts w:eastAsia="Times New Roman" w:cs="Times New Roman"/>
+          <w:b/>
+          <w:iCs/>
+          <w:szCs w:val="24"/>
+          <w:lang w:eastAsia="pt-BR"/>
+        </w:rPr>
+        <w:t xml:space="preserve"> com 10% de desconto</w:t>
+      </w:r>
+      <w:r>
+        <w:rPr>
+          <w:rFonts w:eastAsia="Times New Roman" w:cs="Times New Roman"/>
+          <w:b/>
+          <w:iCs/>
+          <w:szCs w:val="24"/>
+          <w:lang w:eastAsia="pt-BR"/>
+        </w:rPr>
+        <w:t xml:space="preserve">: R$ </w:t>
+      </w:r>
+      <w:r>
+        <w:rPr>
+          <w:rFonts w:eastAsia="Times New Roman" w:cs="Times New Roman"/>
+          <w:b/>
+          <w:iCs/>
+          <w:szCs w:val="24"/>
+          <w:lang w:eastAsia="pt-BR"/>
+        </w:rPr>
+        <w:t>2</w:t>
+      </w:r>
+      <w:r>
+        <w:rPr>
+          <w:rFonts w:eastAsia="Times New Roman" w:cs="Times New Roman"/>
+          <w:b/>
+          <w:iCs/>
+          <w:szCs w:val="24"/>
+          <w:lang w:eastAsia="pt-BR"/>
+        </w:rPr>
+        <w:t>.</w:t>
+      </w:r>
+      <w:r>
+        <w:rPr>
+          <w:rFonts w:eastAsia="Times New Roman" w:cs="Times New Roman"/>
+          <w:b/>
+          <w:iCs/>
+          <w:szCs w:val="24"/>
+          <w:lang w:eastAsia="pt-BR"/>
+        </w:rPr>
+        <w:t>16</w:t>
+      </w:r>
+      <w:r>
+        <w:rPr>
+          <w:rFonts w:eastAsia="Times New Roman" w:cs="Times New Roman"/>
+          <w:b/>
+          <w:iCs/>
+          <w:szCs w:val="24"/>
+          <w:lang w:eastAsia="pt-BR"/>
+        </w:rPr>
+        <w:t>0,00</w:t>
       </w:r>
     </w:p>
     <w:p>
@@ -3707,7 +3757,37 @@
           <w:szCs w:val="24"/>
           <w:lang w:eastAsia="pt-BR"/>
         </w:rPr>
-        <w:t>Datas dos pagamentos:</w:t>
+        <w:t xml:space="preserve">Valor total a prazo: </w:t>
+      </w:r>
+      <w:r>
+        <w:rPr>
+          <w:rFonts w:eastAsia="Times New Roman" w:cs="Times New Roman"/>
+          <w:b/>
+          <w:iCs/>
+          <w:szCs w:val="24"/>
+          <w:lang w:eastAsia="pt-BR"/>
+        </w:rPr>
+        <w:t>R$</w:t>
+      </w:r>
+      <w:r>
+        <w:rPr>
+          <w:rFonts w:eastAsia="Times New Roman" w:cs="Times New Roman"/>
+          <w:b/>
+          <w:iCs/>
+          <w:szCs w:val="24"/>
+          <w:lang w:eastAsia="pt-BR"/>
+        </w:rPr>
+        <w:t xml:space="preserve"> </w:t>
+      </w:r>
+      <w:r>
+        <w:rPr>
+          <w:rFonts w:eastAsia="Times New Roman" w:cs="Times New Roman"/>
+          <w:b/>
+          <w:iCs/>
+          <w:szCs w:val="24"/>
+          <w:lang w:eastAsia="pt-BR"/>
+        </w:rPr>
+        <w:t>2.400,00</w:t>
       </w:r>
     </w:p>
     <w:p>
@@ -3733,6 +3813,25 @@
           <w:lang w:eastAsia="pt-BR"/>
         </w:rPr>
       </w:pPr>
+      <w:r>
+        <w:rPr>
+          <w:rFonts w:eastAsia="Times New Roman" w:cs="Times New Roman"/>
+          <w:iCs/>
+          <w:szCs w:val="24"/>
+          <w:lang w:eastAsia="pt-BR"/>
+        </w:rPr>
+        <w:t xml:space="preserve">1ª Parcela no fechamento do contrato: </w:t>
+      </w:r>
+      <w:r>
+        <w:rPr>
+          <w:rFonts w:eastAsia="Times New Roman" w:cs="Times New Roman"/>
+          <w:b/>
+          <w:iCs/>
+          <w:szCs w:val="24"/>
+          <w:lang w:eastAsia="pt-BR"/>
+        </w:rPr>
+        <w:t>R$ 900,00</w:t>
+      </w:r>
     </w:p>
     <w:p>
       <w:pPr>
@@ -3748,6 +3847,169 @@
     </w:p>
     <w:p>
       <w:pPr>
+        <w:spacing w:line="240" w:lineRule="auto"/>
+        <w:jc w:val="both"/>
+        <w:rPr>
+          <w:rFonts w:eastAsia="Times New Roman" w:cs="Times New Roman"/>
+          <w:iCs/>
+          <w:szCs w:val="24"/>
+          <w:lang w:eastAsia="pt-BR"/>
+        </w:rPr>
+      </w:pPr>
+      <w:r>
+        <w:rPr>
+          <w:rFonts w:eastAsia="Times New Roman" w:cs="Times New Roman"/>
+          <w:iCs/>
+          <w:szCs w:val="24"/>
+          <w:lang w:eastAsia="pt-BR"/>
+        </w:rPr>
+        <w:t>2</w:t>
+      </w:r>
+      <w:r>
+        <w:rPr>
+          <w:rFonts w:eastAsia="Times New Roman" w:cs="Times New Roman"/>
+          <w:iCs/>
+          <w:szCs w:val="24"/>
+          <w:lang w:eastAsia="pt-BR"/>
+        </w:rPr>
+        <w:t>ª Parcela</w:t>
+      </w:r>
+      <w:r>
+        <w:rPr>
+          <w:rFonts w:eastAsia="Times New Roman" w:cs="Times New Roman"/>
+          <w:iCs/>
+          <w:szCs w:val="24"/>
+          <w:lang w:eastAsia="pt-BR"/>
+        </w:rPr>
+        <w:t xml:space="preserve"> para trinta dias após o pagamento da primeira parcela</w:t>
+      </w:r>
+      <w:r>
+        <w:rPr>
+          <w:rFonts w:eastAsia="Times New Roman" w:cs="Times New Roman"/>
+          <w:b/>
+          <w:iCs/>
+          <w:szCs w:val="24"/>
+          <w:lang w:eastAsia="pt-BR"/>
+        </w:rPr>
+        <w:t>:</w:t>
+      </w:r>
+      <w:r>
+        <w:rPr>
+          <w:rFonts w:eastAsia="Times New Roman" w:cs="Times New Roman"/>
+          <w:b/>
+          <w:iCs/>
+          <w:szCs w:val="24"/>
+          <w:lang w:eastAsia="pt-BR"/>
+        </w:rPr>
+        <w:t xml:space="preserve"> R$ 754,00</w:t>
+      </w:r>
+    </w:p>
+    <w:p>
+      <w:pPr>
+        <w:spacing w:line="240" w:lineRule="auto"/>
+        <w:jc w:val="both"/>
+        <w:rPr>
+          <w:rFonts w:eastAsia="Times New Roman" w:cs="Times New Roman"/>
+          <w:iCs/>
+          <w:szCs w:val="24"/>
+          <w:lang w:eastAsia="pt-BR"/>
+        </w:rPr>
+      </w:pPr>
+    </w:p>
+    <w:p>
+      <w:pPr>
+        <w:spacing w:line="240" w:lineRule="auto"/>
+        <w:jc w:val="both"/>
+        <w:rPr>
+          <w:rFonts w:eastAsia="Times New Roman" w:cs="Times New Roman"/>
+          <w:b/>
+          <w:iCs/>
+          <w:szCs w:val="24"/>
+          <w:lang w:eastAsia="pt-BR"/>
+        </w:rPr>
+      </w:pPr>
+      <w:r>
+        <w:rPr>
+          <w:rFonts w:eastAsia="Times New Roman" w:cs="Times New Roman"/>
+          <w:iCs/>
+          <w:szCs w:val="24"/>
+          <w:lang w:eastAsia="pt-BR"/>
+        </w:rPr>
+        <w:t>3</w:t>
+      </w:r>
+      <w:r>
+        <w:rPr>
+          <w:rFonts w:eastAsia="Times New Roman" w:cs="Times New Roman"/>
+          <w:iCs/>
+          <w:szCs w:val="24"/>
+          <w:lang w:eastAsia="pt-BR"/>
+        </w:rPr>
+        <w:t>ª Parcela</w:t>
+      </w:r>
+      <w:r>
+        <w:rPr>
+          <w:rFonts w:eastAsia="Times New Roman" w:cs="Times New Roman"/>
+          <w:iCs/>
+          <w:szCs w:val="24"/>
+          <w:lang w:eastAsia="pt-BR"/>
+        </w:rPr>
+        <w:t xml:space="preserve"> para trinta dias após a segunda parcela</w:t>
+      </w:r>
+      <w:r>
+        <w:rPr>
+          <w:rFonts w:eastAsia="Times New Roman" w:cs="Times New Roman"/>
+          <w:iCs/>
+          <w:szCs w:val="24"/>
+          <w:lang w:eastAsia="pt-BR"/>
+        </w:rPr>
+        <w:t>:</w:t>
+      </w:r>
+      <w:r>
+        <w:rPr>
+          <w:rFonts w:eastAsia="Times New Roman" w:cs="Times New Roman"/>
+          <w:iCs/>
+          <w:szCs w:val="24"/>
+          <w:lang w:eastAsia="pt-BR"/>
+        </w:rPr>
+        <w:t xml:space="preserve"> </w:t>
+      </w:r>
+      <w:r>
+        <w:rPr>
+          <w:rFonts w:eastAsia="Times New Roman" w:cs="Times New Roman"/>
+          <w:b/>
+          <w:iCs/>
+          <w:szCs w:val="24"/>
+          <w:lang w:eastAsia="pt-BR"/>
+        </w:rPr>
+        <w:t>R$ 754,00</w:t>
+      </w:r>
+    </w:p>
+    <w:p>
+      <w:pPr>
+        <w:spacing w:line="240" w:lineRule="auto"/>
+        <w:jc w:val="both"/>
+        <w:rPr>
+          <w:rFonts w:eastAsia="Times New Roman" w:cs="Times New Roman"/>
+          <w:iCs/>
+          <w:szCs w:val="24"/>
+          <w:lang w:eastAsia="pt-BR"/>
+        </w:rPr>
+      </w:pPr>
+    </w:p>
+    <w:p>
+      <w:pPr>
+        <w:spacing w:line="240" w:lineRule="auto"/>
+        <w:jc w:val="both"/>
+        <w:rPr>
+          <w:rFonts w:eastAsia="Times New Roman" w:cs="Times New Roman"/>
+          <w:iCs/>
+          <w:szCs w:val="24"/>
+          <w:lang w:eastAsia="pt-BR"/>
+        </w:rPr>
+      </w:pPr>
+    </w:p>
+    <w:p>
+      <w:pPr>
         <w:spacing w:after="240" w:line="240" w:lineRule="auto"/>
         <w:jc w:val="both"/>
         <w:rPr>
@@ -3798,25 +4060,23 @@
           <w:szCs w:val="24"/>
           <w:lang w:eastAsia="pt-BR"/>
         </w:rPr>
-        <w:t>ulta de (</w:t>
-      </w:r>
-      <w:proofErr w:type="spellStart"/>
-      <w:r>
-        <w:rPr>
-          <w:rFonts w:eastAsia="Times New Roman" w:cs="Times New Roman"/>
-          <w:szCs w:val="24"/>
-          <w:lang w:eastAsia="pt-BR"/>
-        </w:rPr>
-        <w:t>xxx</w:t>
-      </w:r>
-      <w:proofErr w:type="spellEnd"/>
-      <w:r>
-        <w:rPr>
-          <w:rFonts w:eastAsia="Times New Roman" w:cs="Times New Roman"/>
-          <w:szCs w:val="24"/>
-          <w:lang w:eastAsia="pt-BR"/>
-        </w:rPr>
-        <w:t>)% do valor.</w:t>
+        <w:t xml:space="preserve">ulta de </w:t>
+      </w:r>
+      <w:r>
+        <w:rPr>
+          <w:rFonts w:eastAsia="Times New Roman" w:cs="Times New Roman"/>
+          <w:szCs w:val="24"/>
+          <w:lang w:eastAsia="pt-BR"/>
+        </w:rPr>
+        <w:t>2</w:t>
+      </w:r>
+      <w:r>
+        <w:rPr>
+          <w:rFonts w:eastAsia="Times New Roman" w:cs="Times New Roman"/>
+          <w:szCs w:val="24"/>
+          <w:lang w:eastAsia="pt-BR"/>
+        </w:rPr>
+        <w:t>% do valor.</w:t>
       </w:r>
     </w:p>
     <w:p>
@@ -3834,6 +4094,27 @@
     </w:p>
     <w:p>
       <w:pPr>
+        <w:rPr>
+          <w:rFonts w:eastAsia="Times New Roman" w:cs="Times New Roman"/>
+          <w:b/>
+          <w:bCs/>
+          <w:szCs w:val="24"/>
+          <w:lang w:eastAsia="pt-BR"/>
+        </w:rPr>
+      </w:pPr>
+      <w:r>
+        <w:rPr>
+          <w:rFonts w:eastAsia="Times New Roman" w:cs="Times New Roman"/>
+          <w:b/>
+          <w:bCs/>
+          <w:szCs w:val="24"/>
+          <w:lang w:eastAsia="pt-BR"/>
+        </w:rPr>
+        <w:br w:type="page"/>
+      </w:r>
+    </w:p>
+    <w:p>
+      <w:pPr>
         <w:spacing w:line="240" w:lineRule="auto"/>
         <w:jc w:val="center"/>
         <w:rPr>
@@ -3850,6 +4131,7 @@
           <w:szCs w:val="24"/>
           <w:lang w:eastAsia="pt-BR"/>
         </w:rPr>
+        <w:lastRenderedPageBreak/>
         <w:t>DA RESCISÃO</w:t>
       </w:r>
     </w:p>
@@ -3991,7 +4273,6 @@
           <w:szCs w:val="24"/>
           <w:lang w:eastAsia="pt-BR"/>
         </w:rPr>
-        <w:lastRenderedPageBreak/>
         <w:t>Parágrafo segundo.</w:t>
       </w:r>
       <w:r>
@@ -4245,23 +4526,53 @@
         </w:rPr>
         <w:t xml:space="preserve"> em (</w:t>
       </w:r>
-      <w:proofErr w:type="spellStart"/>
-      <w:r>
-        <w:rPr>
-          <w:rFonts w:eastAsia="Times New Roman" w:cs="Times New Roman"/>
-          <w:szCs w:val="24"/>
-          <w:lang w:eastAsia="pt-BR"/>
-        </w:rPr>
-        <w:t>xxx</w:t>
-      </w:r>
-      <w:proofErr w:type="spellEnd"/>
-      <w:r>
-        <w:rPr>
-          <w:rFonts w:eastAsia="Times New Roman" w:cs="Times New Roman"/>
-          <w:szCs w:val="24"/>
-          <w:lang w:eastAsia="pt-BR"/>
-        </w:rPr>
-        <w:t xml:space="preserve">) meses, a iniciar-se no primeiro dia útil após a entrega de todo material necessário à confecção, pela </w:t>
+      <w:r>
+        <w:rPr>
+          <w:rFonts w:eastAsia="Times New Roman" w:cs="Times New Roman"/>
+          <w:szCs w:val="24"/>
+          <w:lang w:eastAsia="pt-BR"/>
+        </w:rPr>
+        <w:t>45</w:t>
+      </w:r>
+      <w:r>
+        <w:rPr>
+          <w:rFonts w:eastAsia="Times New Roman" w:cs="Times New Roman"/>
+          <w:szCs w:val="24"/>
+          <w:lang w:eastAsia="pt-BR"/>
+        </w:rPr>
+        <w:t xml:space="preserve">) </w:t>
+      </w:r>
+      <w:r>
+        <w:rPr>
+          <w:rFonts w:eastAsia="Times New Roman" w:cs="Times New Roman"/>
+          <w:szCs w:val="24"/>
+          <w:lang w:eastAsia="pt-BR"/>
+        </w:rPr>
+        <w:t>dias</w:t>
+      </w:r>
+      <w:r>
+        <w:rPr>
+          <w:rFonts w:eastAsia="Times New Roman" w:cs="Times New Roman"/>
+          <w:szCs w:val="24"/>
+          <w:lang w:eastAsia="pt-BR"/>
+        </w:rPr>
+        <w:t>, a inic</w:t>
+      </w:r>
+      <w:r>
+        <w:rPr>
+          <w:rFonts w:eastAsia="Times New Roman" w:cs="Times New Roman"/>
+          <w:szCs w:val="24"/>
+          <w:lang w:eastAsia="pt-BR"/>
+        </w:rPr>
+        <w:t>iar-se no primeiro dia útil após o pagamento da primeira parcela e</w:t>
+      </w:r>
+      <w:r>
+        <w:rPr>
+          <w:rFonts w:eastAsia="Times New Roman" w:cs="Times New Roman"/>
+          <w:szCs w:val="24"/>
+          <w:lang w:eastAsia="pt-BR"/>
+        </w:rPr>
+        <w:t xml:space="preserve"> a entrega de todo material necessário à confecção, pela </w:t>
       </w:r>
       <w:r>
         <w:rPr>
@@ -4572,39 +4883,6 @@
           <w:lang w:eastAsia="pt-BR"/>
         </w:rPr>
         <w:t>RG e assinatura da Testemunha 2</w:t>
-      </w:r>
-    </w:p>
-    <w:p>
-      <w:pPr>
-        <w:rPr>
-          <w:rFonts w:eastAsia="Times New Roman" w:cs="Times New Roman"/>
-          <w:szCs w:val="24"/>
-          <w:lang w:eastAsia="pt-BR"/>
-        </w:rPr>
-      </w:pPr>
-      <w:r>
-        <w:rPr>
-          <w:rFonts w:eastAsia="Times New Roman" w:cs="Times New Roman"/>
-          <w:szCs w:val="24"/>
-          <w:lang w:eastAsia="pt-BR"/>
-        </w:rPr>
-        <w:br/>
-      </w:r>
-      <w:r>
-        <w:rPr>
-          <w:rFonts w:eastAsia="Times New Roman" w:cs="Times New Roman"/>
-          <w:szCs w:val="24"/>
-          <w:lang w:eastAsia="pt-BR"/>
-        </w:rPr>
-        <w:br/>
-      </w:r>
-      <w:r>
-        <w:rPr>
-          <w:rFonts w:eastAsia="Times New Roman" w:cs="Times New Roman"/>
-          <w:szCs w:val="24"/>
-          <w:lang w:eastAsia="pt-BR"/>
-        </w:rPr>
-        <w:br/>
       </w:r>
     </w:p>
     <w:p>
@@ -4640,22 +4918,101 @@
       <w:r>
         <w:rPr>
           <w:rFonts w:eastAsia="Times New Roman" w:cs="Times New Roman"/>
-          <w:szCs w:val="24"/>
+          <w:noProof/>
           <w:lang w:eastAsia="pt-BR"/>
         </w:rPr>
         <w:lastRenderedPageBreak/>
-        <w:t xml:space="preserve">Logo </w:t>
-      </w:r>
-      <w:proofErr w:type="spellStart"/>
-      <w:r>
-        <w:rPr>
-          <w:rFonts w:eastAsia="Times New Roman" w:cs="Times New Roman"/>
-          <w:szCs w:val="24"/>
-          <w:lang w:eastAsia="pt-BR"/>
-        </w:rPr>
-        <w:t>MoviementoWeb</w:t>
-      </w:r>
-      <w:proofErr w:type="spellEnd"/>
+        <w:drawing>
+          <wp:anchor distT="0" distB="0" distL="114300" distR="114300" simplePos="0" relativeHeight="251658240" behindDoc="0" locked="0" layoutInCell="1" allowOverlap="1">
+            <wp:simplePos x="0" y="0"/>
+            <wp:positionH relativeFrom="column">
+              <wp:posOffset>2475230</wp:posOffset>
+            </wp:positionH>
+            <wp:positionV relativeFrom="paragraph">
+              <wp:posOffset>-557530</wp:posOffset>
+            </wp:positionV>
+            <wp:extent cx="1184036" cy="1215390"/>
+            <wp:effectExtent l="0" t="0" r="0" b="3810"/>
+            <wp:wrapNone/>
+            <wp:docPr id="2" name="Imagem 2" descr="C:\Users\Regi\Dropbox\wamp\www\SiteMovimentoWeb\repertorio\LOGO\Logo3.png"/>
+            <wp:cNvGraphicFramePr>
+              <a:graphicFrameLocks xmlns:a="http://schemas.openxmlformats.org/drawingml/2006/main" noChangeAspect="1"/>
+            </wp:cNvGraphicFramePr>
+            <a:graphic xmlns:a="http://schemas.openxmlformats.org/drawingml/2006/main">
+              <a:graphicData uri="http://schemas.openxmlformats.org/drawingml/2006/picture">
+                <pic:pic xmlns:pic="http://schemas.openxmlformats.org/drawingml/2006/picture">
+                  <pic:nvPicPr>
+                    <pic:cNvPr id="0" name="Picture 2" descr="C:\Users\Regi\Dropbox\wamp\www\SiteMovimentoWeb\repertorio\LOGO\Logo3.png"/>
+                    <pic:cNvPicPr>
+                      <a:picLocks noChangeAspect="1" noChangeArrowheads="1"/>
+                    </pic:cNvPicPr>
+                  </pic:nvPicPr>
+                  <pic:blipFill>
+                    <a:blip r:embed="rId5" cstate="print">
+                      <a:extLst>
+                        <a:ext uri="{28A0092B-C50C-407E-A947-70E740481C1C}">
+                          <a14:useLocalDpi xmlns:a14="http://schemas.microsoft.com/office/drawing/2010/main" val="0"/>
+                        </a:ext>
+                      </a:extLst>
+                    </a:blip>
+                    <a:srcRect/>
+                    <a:stretch>
+                      <a:fillRect/>
+                    </a:stretch>
+                  </pic:blipFill>
+                  <pic:spPr bwMode="auto">
+                    <a:xfrm>
+                      <a:off x="0" y="0"/>
+                      <a:ext cx="1184036" cy="1215390"/>
+                    </a:xfrm>
+                    <a:prstGeom prst="rect">
+                      <a:avLst/>
+                    </a:prstGeom>
+                    <a:noFill/>
+                    <a:ln>
+                      <a:noFill/>
+                    </a:ln>
+                  </pic:spPr>
+                </pic:pic>
+              </a:graphicData>
+            </a:graphic>
+            <wp14:sizeRelH relativeFrom="page">
+              <wp14:pctWidth>0</wp14:pctWidth>
+            </wp14:sizeRelH>
+            <wp14:sizeRelV relativeFrom="page">
+              <wp14:pctHeight>0</wp14:pctHeight>
+            </wp14:sizeRelV>
+          </wp:anchor>
+        </w:drawing>
+      </w:r>
+    </w:p>
+    <w:p>
+      <w:pPr>
+        <w:pBdr>
+          <w:bottom w:val="single" w:sz="6" w:space="1" w:color="auto"/>
+        </w:pBdr>
+        <w:jc w:val="right"/>
+        <w:rPr>
+          <w:rFonts w:eastAsia="Times New Roman" w:cs="Times New Roman"/>
+          <w:b/>
+          <w:szCs w:val="24"/>
+          <w:lang w:eastAsia="pt-BR"/>
+        </w:rPr>
+      </w:pPr>
+    </w:p>
+    <w:p>
+      <w:pPr>
+        <w:pBdr>
+          <w:bottom w:val="single" w:sz="6" w:space="1" w:color="auto"/>
+        </w:pBdr>
+        <w:jc w:val="right"/>
+        <w:rPr>
+          <w:rFonts w:eastAsia="Times New Roman" w:cs="Times New Roman"/>
+          <w:b/>
+          <w:szCs w:val="24"/>
+          <w:lang w:eastAsia="pt-BR"/>
+        </w:rPr>
+      </w:pPr>
     </w:p>
     <w:p>
       <w:pPr>
@@ -4914,7 +5271,7 @@
               </w:rPr>
               <w:t xml:space="preserve">Criação do domínio </w:t>
             </w:r>
-            <w:hyperlink r:id="rId5" w:history="1">
+            <w:hyperlink r:id="rId6" w:history="1">
               <w:r>
                 <w:rPr>
                   <w:rStyle w:val="Hyperlink"/>
@@ -5171,23 +5528,7 @@
                 <w:szCs w:val="24"/>
                 <w:lang w:eastAsia="pt-BR"/>
               </w:rPr>
-              <w:t xml:space="preserve">R$ </w:t>
-            </w:r>
-            <w:r>
-              <w:rPr>
-                <w:rFonts w:eastAsia="Times New Roman" w:cs="Times New Roman"/>
-                <w:szCs w:val="24"/>
-                <w:lang w:eastAsia="pt-BR"/>
-              </w:rPr>
-              <w:t>750</w:t>
-            </w:r>
-            <w:r>
-              <w:rPr>
-                <w:rFonts w:eastAsia="Times New Roman" w:cs="Times New Roman"/>
-                <w:szCs w:val="24"/>
-                <w:lang w:eastAsia="pt-BR"/>
-              </w:rPr>
-              <w:t>,00</w:t>
+              <w:t>R$ 750,00</w:t>
             </w:r>
           </w:p>
         </w:tc>
@@ -5255,23 +5596,7 @@
                 <w:szCs w:val="24"/>
                 <w:lang w:eastAsia="pt-BR"/>
               </w:rPr>
-              <w:t xml:space="preserve">R$ </w:t>
-            </w:r>
-            <w:r>
-              <w:rPr>
-                <w:rFonts w:eastAsia="Times New Roman" w:cs="Times New Roman"/>
-                <w:szCs w:val="24"/>
-                <w:lang w:eastAsia="pt-BR"/>
-              </w:rPr>
-              <w:t>150</w:t>
-            </w:r>
-            <w:r>
-              <w:rPr>
-                <w:rFonts w:eastAsia="Times New Roman" w:cs="Times New Roman"/>
-                <w:szCs w:val="24"/>
-                <w:lang w:eastAsia="pt-BR"/>
-              </w:rPr>
-              <w:t>,00</w:t>
+              <w:t>R$ 150,00</w:t>
             </w:r>
           </w:p>
         </w:tc>
@@ -5393,23 +5718,7 @@
                 <w:szCs w:val="24"/>
                 <w:lang w:eastAsia="pt-BR"/>
               </w:rPr>
-              <w:t xml:space="preserve">R$ </w:t>
-            </w:r>
-            <w:r>
-              <w:rPr>
-                <w:rFonts w:eastAsia="Times New Roman" w:cs="Times New Roman"/>
-                <w:szCs w:val="24"/>
-                <w:lang w:eastAsia="pt-BR"/>
-              </w:rPr>
-              <w:t>230</w:t>
-            </w:r>
-            <w:r>
-              <w:rPr>
-                <w:rFonts w:eastAsia="Times New Roman" w:cs="Times New Roman"/>
-                <w:szCs w:val="24"/>
-                <w:lang w:eastAsia="pt-BR"/>
-              </w:rPr>
-              <w:t>,00</w:t>
+              <w:t>R$ 230,00</w:t>
             </w:r>
           </w:p>
         </w:tc>
@@ -5485,23 +5794,7 @@
                 <w:szCs w:val="24"/>
                 <w:lang w:eastAsia="pt-BR"/>
               </w:rPr>
-              <w:t xml:space="preserve">R$ </w:t>
-            </w:r>
-            <w:r>
-              <w:rPr>
-                <w:rFonts w:eastAsia="Times New Roman" w:cs="Times New Roman"/>
-                <w:szCs w:val="24"/>
-                <w:lang w:eastAsia="pt-BR"/>
-              </w:rPr>
-              <w:t>600</w:t>
-            </w:r>
-            <w:r>
-              <w:rPr>
-                <w:rFonts w:eastAsia="Times New Roman" w:cs="Times New Roman"/>
-                <w:szCs w:val="24"/>
-                <w:lang w:eastAsia="pt-BR"/>
-              </w:rPr>
-              <w:t>,00</w:t>
+              <w:t>R$ 600,00</w:t>
             </w:r>
           </w:p>
         </w:tc>
@@ -5671,15 +5964,7 @@
                 <w:szCs w:val="24"/>
                 <w:lang w:eastAsia="pt-BR"/>
               </w:rPr>
-              <w:t>0</w:t>
-            </w:r>
-            <w:r>
-              <w:rPr>
-                <w:rFonts w:eastAsia="Times New Roman" w:cs="Times New Roman"/>
-                <w:szCs w:val="24"/>
-                <w:lang w:eastAsia="pt-BR"/>
-              </w:rPr>
-              <w:t>,00</w:t>
+              <w:t>0,00</w:t>
             </w:r>
           </w:p>
         </w:tc>
@@ -5763,15 +6048,7 @@
                 <w:szCs w:val="24"/>
                 <w:lang w:eastAsia="pt-BR"/>
               </w:rPr>
-              <w:t>0</w:t>
-            </w:r>
-            <w:r>
-              <w:rPr>
-                <w:rFonts w:eastAsia="Times New Roman" w:cs="Times New Roman"/>
-                <w:szCs w:val="24"/>
-                <w:lang w:eastAsia="pt-BR"/>
-              </w:rPr>
-              <w:t>,00</w:t>
+              <w:t>0,00</w:t>
             </w:r>
           </w:p>
         </w:tc>
@@ -5855,15 +6132,7 @@
                 <w:szCs w:val="24"/>
                 <w:lang w:eastAsia="pt-BR"/>
               </w:rPr>
-              <w:t>0</w:t>
-            </w:r>
-            <w:r>
-              <w:rPr>
-                <w:rFonts w:eastAsia="Times New Roman" w:cs="Times New Roman"/>
-                <w:szCs w:val="24"/>
-                <w:lang w:eastAsia="pt-BR"/>
-              </w:rPr>
-              <w:t>,00</w:t>
+              <w:t>0,00</w:t>
             </w:r>
           </w:p>
         </w:tc>
@@ -5947,15 +6216,7 @@
                 <w:szCs w:val="24"/>
                 <w:lang w:eastAsia="pt-BR"/>
               </w:rPr>
-              <w:t>0</w:t>
-            </w:r>
-            <w:r>
-              <w:rPr>
-                <w:rFonts w:eastAsia="Times New Roman" w:cs="Times New Roman"/>
-                <w:szCs w:val="24"/>
-                <w:lang w:eastAsia="pt-BR"/>
-              </w:rPr>
-              <w:t>,00</w:t>
+              <w:t>0,00</w:t>
             </w:r>
           </w:p>
         </w:tc>
@@ -6076,23 +6337,7 @@
                 <w:szCs w:val="24"/>
                 <w:lang w:eastAsia="pt-BR"/>
               </w:rPr>
-              <w:t xml:space="preserve">R$ </w:t>
-            </w:r>
-            <w:r>
-              <w:rPr>
-                <w:rFonts w:eastAsia="Times New Roman" w:cs="Times New Roman"/>
-                <w:szCs w:val="24"/>
-                <w:lang w:eastAsia="pt-BR"/>
-              </w:rPr>
-              <w:t>190</w:t>
-            </w:r>
-            <w:r>
-              <w:rPr>
-                <w:rFonts w:eastAsia="Times New Roman" w:cs="Times New Roman"/>
-                <w:szCs w:val="24"/>
-                <w:lang w:eastAsia="pt-BR"/>
-              </w:rPr>
-              <w:t>,00</w:t>
+              <w:t>R$ 190,00</w:t>
             </w:r>
           </w:p>
         </w:tc>
@@ -6167,23 +6412,7 @@
                 <w:szCs w:val="24"/>
                 <w:lang w:eastAsia="pt-BR"/>
               </w:rPr>
-              <w:t xml:space="preserve">R$ </w:t>
-            </w:r>
-            <w:r>
-              <w:rPr>
-                <w:rFonts w:eastAsia="Times New Roman" w:cs="Times New Roman"/>
-                <w:szCs w:val="24"/>
-                <w:lang w:eastAsia="pt-BR"/>
-              </w:rPr>
-              <w:t>90</w:t>
-            </w:r>
-            <w:r>
-              <w:rPr>
-                <w:rFonts w:eastAsia="Times New Roman" w:cs="Times New Roman"/>
-                <w:szCs w:val="24"/>
-                <w:lang w:eastAsia="pt-BR"/>
-              </w:rPr>
-              <w:t>,00</w:t>
+              <w:t>R$ 90,00</w:t>
             </w:r>
           </w:p>
         </w:tc>
@@ -6511,7 +6740,246 @@
     </w:p>
     <w:p>
       <w:pPr>
-        <w:jc w:val="both"/>
+        <w:rPr>
+          <w:rFonts w:eastAsia="Times New Roman" w:cs="Times New Roman"/>
+          <w:szCs w:val="24"/>
+          <w:lang w:eastAsia="pt-BR"/>
+        </w:rPr>
+      </w:pPr>
+      <w:r>
+        <w:rPr>
+          <w:rFonts w:eastAsia="Times New Roman" w:cs="Times New Roman"/>
+          <w:szCs w:val="24"/>
+          <w:lang w:eastAsia="pt-BR"/>
+        </w:rPr>
+        <w:br w:type="page"/>
+      </w:r>
+    </w:p>
+    <w:p>
+      <w:pPr>
+        <w:pBdr>
+          <w:top w:val="double" w:sz="6" w:space="1" w:color="auto"/>
+          <w:bottom w:val="double" w:sz="6" w:space="1" w:color="auto"/>
+        </w:pBdr>
+        <w:jc w:val="center"/>
+        <w:rPr>
+          <w:rFonts w:eastAsia="Times New Roman" w:cs="Times New Roman"/>
+          <w:szCs w:val="24"/>
+          <w:lang w:eastAsia="pt-BR"/>
+        </w:rPr>
+      </w:pPr>
+      <w:r>
+        <w:rPr>
+          <w:rFonts w:eastAsia="Times New Roman" w:cs="Times New Roman"/>
+          <w:szCs w:val="24"/>
+          <w:lang w:eastAsia="pt-BR"/>
+        </w:rPr>
+        <w:lastRenderedPageBreak/>
+        <w:t>Anexo A1</w:t>
+      </w:r>
+    </w:p>
+    <w:p>
+      <w:pPr>
+        <w:pBdr>
+          <w:bottom w:val="double" w:sz="6" w:space="1" w:color="auto"/>
+          <w:between w:val="double" w:sz="6" w:space="1" w:color="auto"/>
+        </w:pBdr>
+        <w:rPr>
+          <w:rFonts w:eastAsia="Times New Roman" w:cs="Times New Roman"/>
+          <w:szCs w:val="24"/>
+          <w:lang w:eastAsia="pt-BR"/>
+        </w:rPr>
+      </w:pPr>
+      <w:r>
+        <w:rPr>
+          <w:noProof/>
+          <w:lang w:eastAsia="pt-BR"/>
+        </w:rPr>
+        <w:drawing>
+          <wp:anchor distT="0" distB="0" distL="114300" distR="114300" simplePos="0" relativeHeight="251661824" behindDoc="0" locked="0" layoutInCell="1" allowOverlap="1" wp14:anchorId="126D8C56" wp14:editId="0FAD6C47">
+            <wp:simplePos x="0" y="0"/>
+            <wp:positionH relativeFrom="column">
+              <wp:posOffset>243205</wp:posOffset>
+            </wp:positionH>
+            <wp:positionV relativeFrom="paragraph">
+              <wp:posOffset>117063</wp:posOffset>
+            </wp:positionV>
+            <wp:extent cx="5630545" cy="8874125"/>
+            <wp:effectExtent l="0" t="0" r="8255" b="3175"/>
+            <wp:wrapNone/>
+            <wp:docPr id="5" name="Imagem 5" descr="file:///C:/Users/Regi/AppData/Local/Temp/FWTemp/00000001.png"/>
+            <wp:cNvGraphicFramePr>
+              <a:graphicFrameLocks xmlns:a="http://schemas.openxmlformats.org/drawingml/2006/main" noChangeAspect="1"/>
+            </wp:cNvGraphicFramePr>
+            <a:graphic xmlns:a="http://schemas.openxmlformats.org/drawingml/2006/main">
+              <a:graphicData uri="http://schemas.openxmlformats.org/drawingml/2006/picture">
+                <pic:pic xmlns:pic="http://schemas.openxmlformats.org/drawingml/2006/picture">
+                  <pic:nvPicPr>
+                    <pic:cNvPr id="0" name="Picture 2" descr="file:///C:/Users/Regi/AppData/Local/Temp/FWTemp/00000001.png"/>
+                    <pic:cNvPicPr>
+                      <a:picLocks noChangeAspect="1" noChangeArrowheads="1"/>
+                    </pic:cNvPicPr>
+                  </pic:nvPicPr>
+                  <pic:blipFill>
+                    <a:blip r:embed="rId7">
+                      <a:extLst>
+                        <a:ext uri="{28A0092B-C50C-407E-A947-70E740481C1C}">
+                          <a14:useLocalDpi xmlns:a14="http://schemas.microsoft.com/office/drawing/2010/main" val="0"/>
+                        </a:ext>
+                      </a:extLst>
+                    </a:blip>
+                    <a:srcRect/>
+                    <a:stretch>
+                      <a:fillRect/>
+                    </a:stretch>
+                  </pic:blipFill>
+                  <pic:spPr bwMode="auto">
+                    <a:xfrm>
+                      <a:off x="0" y="0"/>
+                      <a:ext cx="5630545" cy="8874125"/>
+                    </a:xfrm>
+                    <a:prstGeom prst="rect">
+                      <a:avLst/>
+                    </a:prstGeom>
+                    <a:noFill/>
+                    <a:ln>
+                      <a:noFill/>
+                    </a:ln>
+                  </pic:spPr>
+                </pic:pic>
+              </a:graphicData>
+            </a:graphic>
+            <wp14:sizeRelH relativeFrom="page">
+              <wp14:pctWidth>0</wp14:pctWidth>
+            </wp14:sizeRelH>
+            <wp14:sizeRelV relativeFrom="page">
+              <wp14:pctHeight>0</wp14:pctHeight>
+            </wp14:sizeRelV>
+          </wp:anchor>
+        </w:drawing>
+      </w:r>
+      <w:r>
+        <w:rPr>
+          <w:rFonts w:eastAsia="Times New Roman" w:cs="Times New Roman"/>
+          <w:szCs w:val="24"/>
+          <w:lang w:eastAsia="pt-BR"/>
+        </w:rPr>
+        <w:br w:type="page"/>
+      </w:r>
+    </w:p>
+    <w:p>
+      <w:pPr>
+        <w:pBdr>
+          <w:top w:val="double" w:sz="6" w:space="1" w:color="auto"/>
+          <w:bottom w:val="double" w:sz="6" w:space="1" w:color="auto"/>
+        </w:pBdr>
+        <w:jc w:val="center"/>
+        <w:rPr>
+          <w:rFonts w:eastAsia="Times New Roman" w:cs="Times New Roman"/>
+          <w:szCs w:val="24"/>
+          <w:lang w:eastAsia="pt-BR"/>
+        </w:rPr>
+      </w:pPr>
+      <w:r>
+        <w:rPr>
+          <w:rFonts w:eastAsia="Times New Roman" w:cs="Times New Roman"/>
+          <w:szCs w:val="24"/>
+          <w:lang w:eastAsia="pt-BR"/>
+        </w:rPr>
+        <w:lastRenderedPageBreak/>
+        <w:t>Anexo A2</w:t>
+      </w:r>
+    </w:p>
+    <w:p>
+      <w:pPr>
+        <w:jc w:val="center"/>
+        <w:rPr>
+          <w:rFonts w:eastAsia="Times New Roman" w:cs="Times New Roman"/>
+          <w:szCs w:val="24"/>
+          <w:lang w:eastAsia="pt-BR"/>
+        </w:rPr>
+      </w:pPr>
+      <w:r>
+        <w:rPr>
+          <w:noProof/>
+          <w:lang w:eastAsia="pt-BR"/>
+        </w:rPr>
+        <w:drawing>
+          <wp:anchor distT="0" distB="0" distL="114300" distR="114300" simplePos="0" relativeHeight="251663872" behindDoc="0" locked="0" layoutInCell="1" allowOverlap="1" wp14:anchorId="252E9116" wp14:editId="0680B743">
+            <wp:simplePos x="0" y="0"/>
+            <wp:positionH relativeFrom="column">
+              <wp:posOffset>289214</wp:posOffset>
+            </wp:positionH>
+            <wp:positionV relativeFrom="paragraph">
+              <wp:posOffset>182830</wp:posOffset>
+            </wp:positionV>
+            <wp:extent cx="5611091" cy="8846985"/>
+            <wp:effectExtent l="0" t="0" r="8890" b="0"/>
+            <wp:wrapNone/>
+            <wp:docPr id="6" name="Imagem 6" descr="file:///C:/Users/Regi/AppData/Local/Temp/FWTemp/00000001.png"/>
+            <wp:cNvGraphicFramePr>
+              <a:graphicFrameLocks xmlns:a="http://schemas.openxmlformats.org/drawingml/2006/main" noChangeAspect="1"/>
+            </wp:cNvGraphicFramePr>
+            <a:graphic xmlns:a="http://schemas.openxmlformats.org/drawingml/2006/main">
+              <a:graphicData uri="http://schemas.openxmlformats.org/drawingml/2006/picture">
+                <pic:pic xmlns:pic="http://schemas.openxmlformats.org/drawingml/2006/picture">
+                  <pic:nvPicPr>
+                    <pic:cNvPr id="0" name="Picture 4" descr="file:///C:/Users/Regi/AppData/Local/Temp/FWTemp/00000001.png"/>
+                    <pic:cNvPicPr>
+                      <a:picLocks noChangeAspect="1" noChangeArrowheads="1"/>
+                    </pic:cNvPicPr>
+                  </pic:nvPicPr>
+                  <pic:blipFill>
+                    <a:blip r:embed="rId8">
+                      <a:extLst>
+                        <a:ext uri="{28A0092B-C50C-407E-A947-70E740481C1C}">
+                          <a14:useLocalDpi xmlns:a14="http://schemas.microsoft.com/office/drawing/2010/main" val="0"/>
+                        </a:ext>
+                      </a:extLst>
+                    </a:blip>
+                    <a:srcRect/>
+                    <a:stretch>
+                      <a:fillRect/>
+                    </a:stretch>
+                  </pic:blipFill>
+                  <pic:spPr bwMode="auto">
+                    <a:xfrm>
+                      <a:off x="0" y="0"/>
+                      <a:ext cx="5611091" cy="8846985"/>
+                    </a:xfrm>
+                    <a:prstGeom prst="rect">
+                      <a:avLst/>
+                    </a:prstGeom>
+                    <a:noFill/>
+                    <a:ln>
+                      <a:noFill/>
+                    </a:ln>
+                  </pic:spPr>
+                </pic:pic>
+              </a:graphicData>
+            </a:graphic>
+            <wp14:sizeRelH relativeFrom="page">
+              <wp14:pctWidth>0</wp14:pctWidth>
+            </wp14:sizeRelH>
+            <wp14:sizeRelV relativeFrom="page">
+              <wp14:pctHeight>0</wp14:pctHeight>
+            </wp14:sizeRelV>
+          </wp:anchor>
+        </w:drawing>
+      </w:r>
+    </w:p>
+    <w:p>
+      <w:pPr>
+        <w:jc w:val="center"/>
+        <w:rPr>
+          <w:rFonts w:eastAsia="Times New Roman" w:cs="Times New Roman"/>
+          <w:szCs w:val="24"/>
+          <w:lang w:eastAsia="pt-BR"/>
+        </w:rPr>
+      </w:pPr>
+    </w:p>
+    <w:p>
+      <w:pPr>
         <w:rPr>
           <w:rFonts w:eastAsia="Times New Roman" w:cs="Times New Roman"/>
           <w:szCs w:val="24"/>

</xml_diff>